<commit_message>
Docx writer: Use w:br without attributes for line breaks.
We previously added the attribute `type="textWrapping"`, but
this causes problems on Word Online.

Closes #5377.
</commit_message>
<xml_diff>
--- a/test/docx/golden/codeblock.docx
+++ b/test/docx/golden/codeblock.docx
@@ -21,7 +21,7 @@
         <w:t xml:space="preserve">readDocx :: ReaderOptions</w:t>
       </w:r>
       <w:r>
-        <w:br w:type="textWrapping"/>
+        <w:br/>
       </w:r>
       <w:r>
         <w:rPr>
@@ -30,7 +30,7 @@
         <w:t xml:space="preserve">         -&gt; B.ByteString</w:t>
       </w:r>
       <w:r>
-        <w:br w:type="textWrapping"/>
+        <w:br/>
       </w:r>
       <w:r>
         <w:rPr>

</xml_diff>